<commit_message>
Update design doc. Last commit :)
</commit_message>
<xml_diff>
--- a/Phase 3/doc/design-doc.docx
+++ b/Phase 3/doc/design-doc.docx
@@ -4470,12 +4470,12 @@
           <wp:inline distB="114300" distT="114300" distL="114300" distR="114300">
             <wp:extent cx="5943600" cy="4737100"/>
             <wp:effectExtent b="12700" l="12700" r="12700" t="12700"/>
-            <wp:docPr id="4" name="image4.png"/>
+            <wp:docPr id="4" name="image6.png"/>
             <a:graphic>
               <a:graphicData uri="http://schemas.openxmlformats.org/drawingml/2006/picture">
                 <pic:pic>
                   <pic:nvPicPr>
-                    <pic:cNvPr id="0" name="image4.png"/>
+                    <pic:cNvPr id="0" name="image6.png"/>
                     <pic:cNvPicPr preferRelativeResize="0"/>
                   </pic:nvPicPr>
                   <pic:blipFill>
@@ -4828,12 +4828,12 @@
           <wp:inline distB="114300" distT="114300" distL="114300" distR="114300">
             <wp:extent cx="5943600" cy="3586163"/>
             <wp:effectExtent b="12700" l="12700" r="12700" t="12700"/>
-            <wp:docPr id="3" name="image1.png"/>
+            <wp:docPr id="3" name="image2.png"/>
             <a:graphic>
               <a:graphicData uri="http://schemas.openxmlformats.org/drawingml/2006/picture">
                 <pic:pic>
                   <pic:nvPicPr>
-                    <pic:cNvPr id="0" name="image1.png"/>
+                    <pic:cNvPr id="0" name="image2.png"/>
                     <pic:cNvPicPr preferRelativeResize="0"/>
                   </pic:nvPicPr>
                   <pic:blipFill>
@@ -5016,12 +5016,12 @@
           <wp:inline distB="114300" distT="114300" distL="114300" distR="114300">
             <wp:extent cx="5943600" cy="3149600"/>
             <wp:effectExtent b="12700" l="12700" r="12700" t="12700"/>
-            <wp:docPr id="1" name="image2.png"/>
+            <wp:docPr id="1" name="image1.png"/>
             <a:graphic>
               <a:graphicData uri="http://schemas.openxmlformats.org/drawingml/2006/picture">
                 <pic:pic>
                   <pic:nvPicPr>
-                    <pic:cNvPr id="0" name="image2.png"/>
+                    <pic:cNvPr id="0" name="image1.png"/>
                     <pic:cNvPicPr preferRelativeResize="0"/>
                   </pic:nvPicPr>
                   <pic:blipFill>
@@ -5284,7 +5284,20 @@
           <w:szCs w:val="28"/>
           <w:rtl w:val="0"/>
         </w:rPr>
-        <w:t xml:space="preserve">9.  The fifth button (“Hit/Misses”) shows the use of cache in every cycle by fetch (I$) and mem stages(D$). Red color indicates misses in both read and write. In case of a miss, if there is not a victim, victim: -1 is printed.</w:t>
+        <w:t xml:space="preserve">9.  The fifth button (“Hit/Misses”) shows the use of cache in every cycle by fetch (I$) and mem stages(D$). Red color indicates misses in both read and write. In case of a miss, if there is not a victim, victim: -1 is printed. </w:t>
+      </w:r>
+      <w:r>
+        <w:rPr>
+          <w:sz w:val="28"/>
+          <w:szCs w:val="28"/>
+          <w:rtl w:val="0"/>
+        </w:rPr>
+        <w:t xml:space="preserve">If replacement is happening, the tag of the victim is printed, because the set and the block_offset of the victim are always the same as that of the replacing block.</w:t>
+      </w:r>
+      <w:r>
+        <w:rPr>
+          <w:rtl w:val="0"/>
+        </w:rPr>
       </w:r>
     </w:p>
     <w:p>
@@ -5305,12 +5318,12 @@
           <wp:inline distB="114300" distT="114300" distL="114300" distR="114300">
             <wp:extent cx="5943600" cy="3149600"/>
             <wp:effectExtent b="12700" l="12700" r="12700" t="12700"/>
-            <wp:docPr id="6" name="image5.png"/>
+            <wp:docPr id="6" name="image4.png"/>
             <a:graphic>
               <a:graphicData uri="http://schemas.openxmlformats.org/drawingml/2006/picture">
                 <pic:pic>
                   <pic:nvPicPr>
-                    <pic:cNvPr id="0" name="image5.png"/>
+                    <pic:cNvPr id="0" name="image4.png"/>
                     <pic:cNvPicPr preferRelativeResize="0"/>
                   </pic:nvPicPr>
                   <pic:blipFill>
@@ -5356,6 +5369,21 @@
       </w:pPr>
       <w:r>
         <w:rPr>
+          <w:rtl w:val="0"/>
+        </w:rPr>
+      </w:r>
+    </w:p>
+    <w:p>
+      <w:pPr>
+        <w:ind w:left="0" w:firstLine="0"/>
+        <w:jc w:val="both"/>
+        <w:rPr>
+          <w:sz w:val="28"/>
+          <w:szCs w:val="28"/>
+        </w:rPr>
+      </w:pPr>
+      <w:r>
+        <w:rPr>
           <w:sz w:val="28"/>
           <w:szCs w:val="28"/>
           <w:rtl w:val="0"/>
@@ -5380,12 +5408,12 @@
           <wp:inline distB="114300" distT="114300" distL="114300" distR="114300">
             <wp:extent cx="5943600" cy="3162300"/>
             <wp:effectExtent b="12700" l="12700" r="12700" t="12700"/>
-            <wp:docPr id="5" name="image6.png"/>
+            <wp:docPr id="5" name="image5.png"/>
             <a:graphic>
               <a:graphicData uri="http://schemas.openxmlformats.org/drawingml/2006/picture">
                 <pic:pic>
                   <pic:nvPicPr>
-                    <pic:cNvPr id="0" name="image6.png"/>
+                    <pic:cNvPr id="0" name="image5.png"/>
                     <pic:cNvPicPr preferRelativeResize="0"/>
                   </pic:nvPicPr>
                   <pic:blipFill>

</xml_diff>